<commit_message>
edited word to include UC
</commit_message>
<xml_diff>
--- a/word file/proj2025-1-29.docx
+++ b/word file/proj2025-1-29.docx
@@ -1375,7 +1375,7 @@
           <w:szCs w:val="24"/>
         </w:rPr>
         <w:drawing>
-          <wp:anchor distT="0" distB="0" distL="114300" distR="114300" simplePos="0" relativeHeight="251659264" behindDoc="0" locked="0" layoutInCell="1" allowOverlap="1" wp14:anchorId="519DD1D4" wp14:editId="53EE307D">
+          <wp:anchor distT="0" distB="0" distL="114300" distR="114300" simplePos="0" relativeHeight="251659264" behindDoc="0" locked="0" layoutInCell="1" allowOverlap="1" wp14:anchorId="519DD1D4" wp14:editId="5437D9BA">
             <wp:simplePos x="0" y="0"/>
             <wp:positionH relativeFrom="column">
               <wp:posOffset>2868930</wp:posOffset>
@@ -5493,15 +5493,7 @@
                 <w:szCs w:val="24"/>
                 <w:rtl/>
               </w:rPr>
-              <w:t xml:space="preserve"> </w:t>
-            </w:r>
-            <w:r>
-              <w:rPr>
-                <w:sz w:val="24"/>
-                <w:szCs w:val="24"/>
-                <w:rtl/>
-              </w:rPr>
-              <w:t xml:space="preserve">במידע סימן את עצמו כזמין אז המערכת תשלח לו הודעה מתאימה ("לקוח </w:t>
+              <w:t xml:space="preserve"> במידע סימן את עצמו כזמין אז המערכת תשלח לו הודעה מתאימה ("לקוח </w:t>
             </w:r>
             <w:r>
               <w:rPr>
@@ -6169,23 +6161,161 @@
         </w:rPr>
       </w:pPr>
       <w:r>
+        <w:rPr>
+          <w:noProof/>
+          <w:szCs w:val="28"/>
+          <w:rtl/>
+          <w:lang w:val="he-IL"/>
+        </w:rPr>
+        <w:lastRenderedPageBreak/>
+        <w:drawing>
+          <wp:anchor distT="0" distB="0" distL="114300" distR="114300" simplePos="0" relativeHeight="251660288" behindDoc="0" locked="0" layoutInCell="1" allowOverlap="1" wp14:anchorId="43526880" wp14:editId="3BDF2707">
+            <wp:simplePos x="0" y="0"/>
+            <wp:positionH relativeFrom="margin">
+              <wp:posOffset>-1270</wp:posOffset>
+            </wp:positionH>
+            <wp:positionV relativeFrom="page">
+              <wp:posOffset>790575</wp:posOffset>
+            </wp:positionV>
+            <wp:extent cx="5906770" cy="7272655"/>
+            <wp:effectExtent l="0" t="0" r="0" b="4445"/>
+            <wp:wrapTopAndBottom/>
+            <wp:docPr id="2097806457" name="תמונה 3"/>
+            <wp:cNvGraphicFramePr>
+              <a:graphicFrameLocks xmlns:a="http://schemas.openxmlformats.org/drawingml/2006/main" noChangeAspect="1"/>
+            </wp:cNvGraphicFramePr>
+            <a:graphic xmlns:a="http://schemas.openxmlformats.org/drawingml/2006/main">
+              <a:graphicData uri="http://schemas.openxmlformats.org/drawingml/2006/picture">
+                <pic:pic xmlns:pic="http://schemas.openxmlformats.org/drawingml/2006/picture">
+                  <pic:nvPicPr>
+                    <pic:cNvPr id="2097806457" name="תמונה 2097806457"/>
+                    <pic:cNvPicPr/>
+                  </pic:nvPicPr>
+                  <pic:blipFill>
+                    <a:blip r:embed="rId13">
+                      <a:extLst>
+                        <a:ext uri="{28A0092B-C50C-407E-A947-70E740481C1C}">
+                          <a14:useLocalDpi xmlns:a14="http://schemas.microsoft.com/office/drawing/2010/main" val="0"/>
+                        </a:ext>
+                      </a:extLst>
+                    </a:blip>
+                    <a:stretch>
+                      <a:fillRect/>
+                    </a:stretch>
+                  </pic:blipFill>
+                  <pic:spPr>
+                    <a:xfrm>
+                      <a:off x="0" y="0"/>
+                      <a:ext cx="5906770" cy="7272655"/>
+                    </a:xfrm>
+                    <a:prstGeom prst="rect">
+                      <a:avLst/>
+                    </a:prstGeom>
+                  </pic:spPr>
+                </pic:pic>
+              </a:graphicData>
+            </a:graphic>
+          </wp:anchor>
+        </w:drawing>
+      </w:r>
+      <w:r>
         <w:t>Use Case</w:t>
       </w:r>
-    </w:p>
-    <w:p>
-      <w:pPr>
+      <w:r>
         <w:rPr>
           <w:rFonts w:hint="cs"/>
-          <w:sz w:val="24"/>
-          <w:szCs w:val="24"/>
-          <w:rtl/>
-        </w:rPr>
-      </w:pPr>
+          <w:szCs w:val="28"/>
+          <w:rtl/>
+        </w:rPr>
+        <w:t xml:space="preserve"> </w:t>
+      </w:r>
+    </w:p>
+    <w:p>
+      <w:pPr>
+        <w:rPr>
+          <w:sz w:val="24"/>
+          <w:szCs w:val="24"/>
+          <w:rtl/>
+        </w:rPr>
+      </w:pPr>
+    </w:p>
+    <w:p>
+      <w:pPr>
+        <w:rPr>
+          <w:sz w:val="24"/>
+          <w:szCs w:val="24"/>
+          <w:rtl/>
+        </w:rPr>
+      </w:pPr>
+    </w:p>
+    <w:p>
+      <w:pPr>
+        <w:rPr>
+          <w:sz w:val="24"/>
+          <w:szCs w:val="24"/>
+          <w:rtl/>
+        </w:rPr>
+      </w:pPr>
+    </w:p>
+    <w:p>
+      <w:pPr>
+        <w:rPr>
+          <w:sz w:val="24"/>
+          <w:szCs w:val="24"/>
+          <w:rtl/>
+        </w:rPr>
+      </w:pPr>
+    </w:p>
+    <w:p>
+      <w:pPr>
+        <w:rPr>
+          <w:sz w:val="24"/>
+          <w:szCs w:val="24"/>
+          <w:rtl/>
+        </w:rPr>
+      </w:pPr>
+    </w:p>
+    <w:p>
+      <w:pPr>
+        <w:rPr>
+          <w:sz w:val="24"/>
+          <w:szCs w:val="24"/>
+          <w:rtl/>
+        </w:rPr>
+      </w:pPr>
+    </w:p>
+    <w:p>
+      <w:pPr>
+        <w:tabs>
+          <w:tab w:val="left" w:pos="1487"/>
+        </w:tabs>
+        <w:rPr>
+          <w:sz w:val="24"/>
+          <w:szCs w:val="24"/>
+          <w:rtl/>
+        </w:rPr>
+      </w:pPr>
+      <w:r>
+        <w:rPr>
+          <w:sz w:val="24"/>
+          <w:szCs w:val="24"/>
+          <w:rtl/>
+        </w:rPr>
+        <w:tab/>
+      </w:r>
+      <w:r>
+        <w:rPr>
+          <w:sz w:val="24"/>
+          <w:szCs w:val="24"/>
+          <w:rtl/>
+        </w:rPr>
+        <w:tab/>
+      </w:r>
     </w:p>
     <w:sectPr>
-      <w:footerReference w:type="even" r:id="rId13"/>
-      <w:footerReference w:type="default" r:id="rId14"/>
-      <w:footerReference w:type="first" r:id="rId15"/>
+      <w:footerReference w:type="even" r:id="rId14"/>
+      <w:footerReference w:type="default" r:id="rId15"/>
+      <w:footerReference w:type="first" r:id="rId16"/>
       <w:pgSz w:w="11906" w:h="16841"/>
       <w:pgMar w:top="724" w:right="1462" w:bottom="289" w:left="1142" w:header="720" w:footer="720" w:gutter="0"/>
       <w:cols w:space="720"/>
@@ -7570,6 +7700,7 @@
   <w:style w:type="character" w:default="1" w:styleId="a0">
     <w:name w:val="Default Paragraph Font"/>
     <w:uiPriority w:val="1"/>
+    <w:semiHidden/>
     <w:unhideWhenUsed/>
   </w:style>
   <w:style w:type="table" w:default="1" w:styleId="a1">

</xml_diff>